<commit_message>
Revert "Merge branch 'main' of https://github.com/RealityBending/FakeFace"
This reverts commit b3560a45cd81079ffd21d0a0c004e66fabe8cf14, reversing
changes made to 1b92eb7cb78b582b0068e6afac202a92671c582e.
</commit_message>
<xml_diff>
--- a/submission/CoverLetter.docx
+++ b/submission/CoverLetter.docx
@@ -65,7 +65,7 @@
           <w:szCs w:val="24"/>
           <w:lang w:val="en-GB"/>
         </w:rPr>
-        <w:t>PNAS</w:t>
+        <w:t>Nature Human Behaviour</w:t>
       </w:r>
       <w:r>
         <w:rPr>
@@ -95,7 +95,7 @@
           <w:szCs w:val="24"/>
           <w:lang w:val="en-GB"/>
         </w:rPr>
-        <w:t>Too Beautiful to be Fake: Attractive Faces are Less Likely to be Judged as Artificially Generated</w:t>
+        <w:t>The Illusion Game: A Novel Experimental Paradigm Provides Evidence in Favour of a General Factor of Visual Illusion Sensitivity and Personality Correlates</w:t>
       </w:r>
       <w:r>
         <w:rPr>
@@ -140,61 +140,25 @@
           <w:szCs w:val="24"/>
           <w:lang w:val="en-GB"/>
         </w:rPr>
-        <w:t xml:space="preserve"> will attract a wide readership</w:t>
-      </w:r>
-      <w:r>
-        <w:rPr>
-          <w:rFonts w:ascii="Times New Roman" w:hAnsi="Times New Roman" w:cs="Times New Roman"/>
-          <w:sz w:val="24"/>
-          <w:szCs w:val="24"/>
-          <w:lang w:val="en-GB"/>
-        </w:rPr>
-        <w:t xml:space="preserve"> of </w:t>
-      </w:r>
-      <w:r>
-        <w:rPr>
-          <w:rFonts w:ascii="Times New Roman" w:hAnsi="Times New Roman" w:cs="Times New Roman"/>
-          <w:sz w:val="24"/>
-          <w:szCs w:val="24"/>
-          <w:lang w:val="en-GB"/>
-        </w:rPr>
-        <w:t>scientists of various fields</w:t>
-      </w:r>
-      <w:r>
-        <w:rPr>
-          <w:rFonts w:ascii="Times New Roman" w:hAnsi="Times New Roman" w:cs="Times New Roman"/>
-          <w:sz w:val="24"/>
-          <w:szCs w:val="24"/>
-          <w:lang w:val="en-GB"/>
-        </w:rPr>
-        <w:t xml:space="preserve"> (consciousness psychologists, evolutionary scientists, AI-researchers)</w:t>
-      </w:r>
-      <w:r>
-        <w:rPr>
-          <w:rFonts w:ascii="Times New Roman" w:hAnsi="Times New Roman" w:cs="Times New Roman"/>
-          <w:sz w:val="24"/>
-          <w:szCs w:val="24"/>
-          <w:lang w:val="en-GB"/>
-        </w:rPr>
-        <w:t>, as well as attention from the public (</w:t>
-      </w:r>
-      <w:r>
-        <w:rPr>
-          <w:rFonts w:ascii="Times New Roman" w:hAnsi="Times New Roman" w:cs="Times New Roman"/>
-          <w:sz w:val="24"/>
-          <w:szCs w:val="24"/>
-          <w:lang w:val="en-GB"/>
-        </w:rPr>
-        <w:t>deep fakes and AI-generated images being a mediatic issue</w:t>
-      </w:r>
-      <w:r>
-        <w:rPr>
-          <w:rFonts w:ascii="Times New Roman" w:hAnsi="Times New Roman" w:cs="Times New Roman"/>
-          <w:sz w:val="24"/>
-          <w:szCs w:val="24"/>
-          <w:lang w:val="en-GB"/>
-        </w:rPr>
-        <w:t>).</w:t>
+        <w:t xml:space="preserve"> will attract a wide readership, including scientists of various fields, as well as attention from the public (visual illusions are a popular topic, and our findings </w:t>
+      </w:r>
+      <w:r>
+        <w:rPr>
+          <w:rFonts w:ascii="Times New Roman" w:hAnsi="Times New Roman" w:cs="Times New Roman"/>
+          <w:sz w:val="24"/>
+          <w:szCs w:val="24"/>
+          <w:lang w:val="en-GB"/>
+        </w:rPr>
+        <w:t>on</w:t>
+      </w:r>
+      <w:r>
+        <w:rPr>
+          <w:rFonts w:ascii="Times New Roman" w:hAnsi="Times New Roman" w:cs="Times New Roman"/>
+          <w:sz w:val="24"/>
+          <w:szCs w:val="24"/>
+          <w:lang w:val="en-GB"/>
+        </w:rPr>
+        <w:t xml:space="preserve"> links with personality are an appealing discovery).</w:t>
       </w:r>
     </w:p>
     <w:p>
@@ -213,442 +177,342 @@
           <w:szCs w:val="24"/>
           <w:lang w:val="en-GB"/>
         </w:rPr>
-        <w:t xml:space="preserve">Computer-generated images of faces are likely to become indistinguishable from real photos in the near future based on objective features, leaving a large role to subjective appraisal processes. </w:t>
-      </w:r>
-      <w:r>
-        <w:rPr>
-          <w:rFonts w:ascii="Times New Roman" w:hAnsi="Times New Roman" w:cs="Times New Roman"/>
-          <w:sz w:val="24"/>
-          <w:szCs w:val="24"/>
-          <w:lang w:val="en-GB"/>
-        </w:rPr>
-        <w:t>How does perceived attractiveness, an important evolutionary mechanism, influence the beliefs about the reality of pictures</w:t>
-      </w:r>
-      <w:r>
-        <w:rPr>
-          <w:rFonts w:ascii="Times New Roman" w:hAnsi="Times New Roman" w:cs="Times New Roman"/>
-          <w:sz w:val="24"/>
-          <w:szCs w:val="24"/>
-          <w:lang w:val="en-GB"/>
-        </w:rPr>
-        <w:t xml:space="preserve">? </w:t>
+        <w:t>Although the study opens up more questions than it closes, it is nonetheless a first exploration of a understudied phenomenon.</w:t>
       </w:r>
     </w:p>
     <w:p>
       <w:pPr>
         <w:rPr>
           <w:rFonts w:ascii="Times New Roman" w:hAnsi="Times New Roman" w:cs="Times New Roman"/>
-          <w:sz w:val="24"/>
-          <w:szCs w:val="24"/>
-          <w:lang w:val="en-GB"/>
-        </w:rPr>
-      </w:pPr>
-      <w:r>
-        <w:rPr>
-          <w:rFonts w:ascii="Times New Roman" w:hAnsi="Times New Roman" w:cs="Times New Roman"/>
-          <w:sz w:val="24"/>
-          <w:szCs w:val="24"/>
-          <w:lang w:val="en-GB"/>
-        </w:rPr>
-        <w:t>We found that a simple manipulation the instructions (telling participants that some stimuli were AI-generated).</w:t>
+          <w:sz w:val="18"/>
+          <w:szCs w:val="18"/>
+          <w:lang w:val="en-GB"/>
+        </w:rPr>
+      </w:pPr>
+      <w:r>
+        <w:rPr>
+          <w:rFonts w:ascii="Times New Roman" w:hAnsi="Times New Roman" w:cs="Times New Roman"/>
+          <w:sz w:val="18"/>
+          <w:szCs w:val="18"/>
+          <w:lang w:val="en-GB"/>
+        </w:rPr>
+        <w:t>In line with</w:t>
+      </w:r>
+      <w:r>
+        <w:rPr>
+          <w:rFonts w:ascii="Times New Roman" w:hAnsi="Times New Roman" w:cs="Times New Roman"/>
+          <w:sz w:val="18"/>
+          <w:szCs w:val="18"/>
+          <w:lang w:val="en-GB"/>
+        </w:rPr>
+        <w:t xml:space="preserve"> our aim to set </w:t>
+      </w:r>
+      <w:r>
+        <w:rPr>
+          <w:rFonts w:ascii="Times New Roman" w:hAnsi="Times New Roman" w:cs="Times New Roman"/>
+          <w:sz w:val="18"/>
+          <w:szCs w:val="18"/>
+          <w:lang w:val="en-GB"/>
+        </w:rPr>
+        <w:t xml:space="preserve">the </w:t>
+      </w:r>
+      <w:r>
+        <w:rPr>
+          <w:rFonts w:ascii="Times New Roman" w:hAnsi="Times New Roman" w:cs="Times New Roman"/>
+          <w:sz w:val="18"/>
+          <w:szCs w:val="18"/>
+          <w:lang w:val="en-GB"/>
+        </w:rPr>
+        <w:t>high</w:t>
+      </w:r>
+      <w:r>
+        <w:rPr>
+          <w:rFonts w:ascii="Times New Roman" w:hAnsi="Times New Roman" w:cs="Times New Roman"/>
+          <w:sz w:val="18"/>
+          <w:szCs w:val="18"/>
+          <w:lang w:val="en-GB"/>
+        </w:rPr>
+        <w:t>est</w:t>
+      </w:r>
+      <w:r>
+        <w:rPr>
+          <w:rFonts w:ascii="Times New Roman" w:hAnsi="Times New Roman" w:cs="Times New Roman"/>
+          <w:sz w:val="18"/>
+          <w:szCs w:val="18"/>
+          <w:lang w:val="en-GB"/>
+        </w:rPr>
+        <w:t xml:space="preserve"> standards</w:t>
+      </w:r>
+      <w:r>
+        <w:rPr>
+          <w:rFonts w:ascii="Times New Roman" w:hAnsi="Times New Roman" w:cs="Times New Roman"/>
+          <w:sz w:val="18"/>
+          <w:szCs w:val="18"/>
+          <w:lang w:val="en-GB"/>
+        </w:rPr>
+        <w:t xml:space="preserve"> of methodological rigour and reproducibility, </w:t>
+      </w:r>
+      <w:r>
+        <w:rPr>
+          <w:rFonts w:ascii="Times New Roman" w:hAnsi="Times New Roman" w:cs="Times New Roman"/>
+          <w:sz w:val="18"/>
+          <w:szCs w:val="18"/>
+          <w:lang w:val="en-GB"/>
+        </w:rPr>
+        <w:t xml:space="preserve">all the materials </w:t>
+      </w:r>
+      <w:r>
+        <w:rPr>
+          <w:rFonts w:ascii="Times New Roman" w:hAnsi="Times New Roman" w:cs="Times New Roman"/>
+          <w:sz w:val="18"/>
+          <w:szCs w:val="18"/>
+          <w:lang w:val="en-GB"/>
+        </w:rPr>
+        <w:t>(</w:t>
+      </w:r>
+      <w:r>
+        <w:rPr>
+          <w:rFonts w:ascii="Times New Roman" w:hAnsi="Times New Roman" w:cs="Times New Roman"/>
+          <w:sz w:val="18"/>
+          <w:szCs w:val="18"/>
+          <w:lang w:val="en-GB"/>
+        </w:rPr>
+        <w:t>the raw data, the pre-processing script, and the analysis scrip containing additional analyses and the</w:t>
+      </w:r>
+      <w:r>
+        <w:rPr>
+          <w:rFonts w:ascii="Times New Roman" w:hAnsi="Times New Roman" w:cs="Times New Roman"/>
+          <w:sz w:val="18"/>
+          <w:szCs w:val="18"/>
+          <w:lang w:val="en-GB"/>
+        </w:rPr>
+        <w:t xml:space="preserve"> code to generate the figures)</w:t>
+      </w:r>
+      <w:r>
+        <w:rPr>
+          <w:rFonts w:ascii="Times New Roman" w:hAnsi="Times New Roman" w:cs="Times New Roman"/>
+          <w:sz w:val="18"/>
+          <w:szCs w:val="18"/>
+          <w:lang w:val="en-GB"/>
+        </w:rPr>
+        <w:t xml:space="preserve"> has been made </w:t>
+      </w:r>
+      <w:r>
+        <w:rPr>
+          <w:rFonts w:ascii="Times New Roman" w:hAnsi="Times New Roman" w:cs="Times New Roman"/>
+          <w:b/>
+          <w:bCs/>
+          <w:sz w:val="18"/>
+          <w:szCs w:val="18"/>
+          <w:lang w:val="en-GB"/>
+        </w:rPr>
+        <w:t>fully available</w:t>
+      </w:r>
+      <w:r>
+        <w:rPr>
+          <w:rFonts w:ascii="Times New Roman" w:hAnsi="Times New Roman" w:cs="Times New Roman"/>
+          <w:b/>
+          <w:bCs/>
+          <w:sz w:val="18"/>
+          <w:szCs w:val="18"/>
+          <w:lang w:val="en-GB"/>
+        </w:rPr>
+        <w:t xml:space="preserve"> in open-access</w:t>
+      </w:r>
+      <w:r>
+        <w:rPr>
+          <w:rFonts w:ascii="Times New Roman" w:hAnsi="Times New Roman" w:cs="Times New Roman"/>
+          <w:sz w:val="18"/>
+          <w:szCs w:val="18"/>
+          <w:lang w:val="en-GB"/>
+        </w:rPr>
+        <w:t xml:space="preserve"> </w:t>
+      </w:r>
+      <w:r>
+        <w:rPr>
+          <w:rFonts w:ascii="Times New Roman" w:hAnsi="Times New Roman" w:cs="Times New Roman"/>
+          <w:sz w:val="18"/>
+          <w:szCs w:val="18"/>
+          <w:lang w:val="en-GB"/>
+        </w:rPr>
+        <w:t xml:space="preserve">at </w:t>
+      </w:r>
+      <w:r>
+        <w:rPr>
+          <w:rStyle w:val="Hyperlink"/>
+          <w:rFonts w:ascii="Times New Roman" w:hAnsi="Times New Roman" w:cs="Times New Roman"/>
+          <w:sz w:val="18"/>
+          <w:szCs w:val="18"/>
+          <w:u w:val="none"/>
+          <w:lang w:val="en-GB"/>
+        </w:rPr>
+        <w:t>https://github.com/RealityBending/IllusionGameValidation</w:t>
+      </w:r>
+      <w:r>
+        <w:rPr>
+          <w:rFonts w:ascii="Times New Roman" w:hAnsi="Times New Roman" w:cs="Times New Roman"/>
+          <w:sz w:val="18"/>
+          <w:szCs w:val="18"/>
+          <w:lang w:val="en-GB"/>
+        </w:rPr>
+        <w:t>.</w:t>
       </w:r>
     </w:p>
     <w:p>
       <w:pPr>
         <w:rPr>
           <w:rFonts w:ascii="Times New Roman" w:hAnsi="Times New Roman" w:cs="Times New Roman"/>
-          <w:sz w:val="24"/>
-          <w:szCs w:val="24"/>
-          <w:lang w:val="en-GB"/>
-        </w:rPr>
-      </w:pPr>
-      <w:r>
-        <w:rPr>
-          <w:rFonts w:ascii="Times New Roman" w:hAnsi="Times New Roman" w:cs="Times New Roman"/>
-          <w:sz w:val="24"/>
-          <w:szCs w:val="24"/>
-          <w:lang w:val="en-GB"/>
-        </w:rPr>
-        <w:t xml:space="preserve">Although the study opens up </w:t>
-      </w:r>
-      <w:r>
-        <w:rPr>
-          <w:rFonts w:ascii="Times New Roman" w:hAnsi="Times New Roman" w:cs="Times New Roman"/>
-          <w:sz w:val="24"/>
-          <w:szCs w:val="24"/>
-          <w:lang w:val="en-GB"/>
-        </w:rPr>
-        <w:t>many questions</w:t>
-      </w:r>
-      <w:r>
-        <w:rPr>
-          <w:rFonts w:ascii="Times New Roman" w:hAnsi="Times New Roman" w:cs="Times New Roman"/>
-          <w:sz w:val="24"/>
-          <w:szCs w:val="24"/>
-          <w:lang w:val="en-GB"/>
-        </w:rPr>
-        <w:t>, it is nonetheless a first exploration of a understudied phenomenon.</w:t>
+          <w:sz w:val="18"/>
+          <w:szCs w:val="18"/>
+          <w:lang w:val="en-GB"/>
+        </w:rPr>
+      </w:pPr>
+      <w:r>
+        <w:rPr>
+          <w:rFonts w:ascii="Times New Roman" w:hAnsi="Times New Roman" w:cs="Times New Roman"/>
+          <w:sz w:val="18"/>
+          <w:szCs w:val="18"/>
+          <w:lang w:val="en-GB"/>
+        </w:rPr>
+        <w:t>This manuscript is original, not previously published, and not under concurrent consideration elsewhere</w:t>
+      </w:r>
+      <w:r>
+        <w:rPr>
+          <w:rFonts w:ascii="Times New Roman" w:hAnsi="Times New Roman" w:cs="Times New Roman"/>
+          <w:sz w:val="18"/>
+          <w:szCs w:val="18"/>
+          <w:lang w:val="en-GB"/>
+        </w:rPr>
+        <w:t>. T</w:t>
+      </w:r>
+      <w:r>
+        <w:rPr>
+          <w:rFonts w:ascii="Times New Roman" w:hAnsi="Times New Roman" w:cs="Times New Roman"/>
+          <w:sz w:val="18"/>
+          <w:szCs w:val="18"/>
+          <w:lang w:val="en-GB"/>
+        </w:rPr>
+        <w:t>he data were collected in a manner consistent with ethical standards for the treatment of human subjects</w:t>
+      </w:r>
+      <w:r>
+        <w:rPr>
+          <w:rFonts w:ascii="Times New Roman" w:hAnsi="Times New Roman" w:cs="Times New Roman"/>
+          <w:sz w:val="18"/>
+          <w:szCs w:val="18"/>
+          <w:lang w:val="en-GB"/>
+        </w:rPr>
+        <w:t xml:space="preserve"> (NTU </w:t>
+      </w:r>
+      <w:r>
+        <w:rPr>
+          <w:rFonts w:ascii="Times New Roman" w:hAnsi="Times New Roman" w:cs="Times New Roman"/>
+          <w:sz w:val="18"/>
+          <w:szCs w:val="18"/>
+          <w:lang w:val="en-GB"/>
+        </w:rPr>
+        <w:t>IRB-2022-187</w:t>
+      </w:r>
+      <w:r>
+        <w:rPr>
+          <w:rFonts w:ascii="Times New Roman" w:hAnsi="Times New Roman" w:cs="Times New Roman"/>
+          <w:sz w:val="18"/>
+          <w:szCs w:val="18"/>
+          <w:lang w:val="en-GB"/>
+        </w:rPr>
+        <w:t xml:space="preserve">), and </w:t>
+      </w:r>
+      <w:r>
+        <w:rPr>
+          <w:rFonts w:ascii="Times New Roman" w:hAnsi="Times New Roman" w:cs="Times New Roman"/>
+          <w:sz w:val="18"/>
+          <w:szCs w:val="18"/>
+          <w:lang w:val="en-GB"/>
+        </w:rPr>
+        <w:t>informed consent was obtained after the nature and possible consequences of the studies were explained.</w:t>
+      </w:r>
+      <w:r>
+        <w:rPr>
+          <w:rFonts w:ascii="Times New Roman" w:hAnsi="Times New Roman" w:cs="Times New Roman"/>
+          <w:sz w:val="18"/>
+          <w:szCs w:val="18"/>
+          <w:lang w:val="en-GB"/>
+        </w:rPr>
+        <w:t xml:space="preserve"> </w:t>
+      </w:r>
+      <w:r>
+        <w:rPr>
+          <w:rFonts w:ascii="Times New Roman" w:hAnsi="Times New Roman" w:cs="Times New Roman"/>
+          <w:sz w:val="18"/>
+          <w:szCs w:val="18"/>
+          <w:lang w:val="en-GB"/>
+        </w:rPr>
+        <w:t>There is no conflict of interest to disclose.</w:t>
+      </w:r>
+      <w:r>
+        <w:rPr>
+          <w:rFonts w:ascii="Times New Roman" w:hAnsi="Times New Roman" w:cs="Times New Roman"/>
+          <w:sz w:val="18"/>
+          <w:szCs w:val="18"/>
+          <w:lang w:val="en-GB"/>
+        </w:rPr>
+        <w:t xml:space="preserve"> All authors have approved the manuscript and agree with its submission.</w:t>
       </w:r>
     </w:p>
     <w:p>
       <w:pPr>
         <w:rPr>
           <w:rFonts w:ascii="Times New Roman" w:hAnsi="Times New Roman" w:cs="Times New Roman"/>
-          <w:sz w:val="24"/>
-          <w:szCs w:val="24"/>
-          <w:lang w:val="en-GB"/>
-        </w:rPr>
-      </w:pPr>
-      <w:r>
-        <w:rPr>
-          <w:rFonts w:ascii="Times New Roman" w:hAnsi="Times New Roman" w:cs="Times New Roman"/>
-          <w:sz w:val="24"/>
-          <w:szCs w:val="24"/>
-          <w:lang w:val="en-GB"/>
-        </w:rPr>
-        <w:t>This study, beyond raising interesting issues for consciousness science, has also practical implications for AI research (to understand the processes that make people “fall for” deep fakes).</w:t>
+          <w:sz w:val="20"/>
+          <w:szCs w:val="20"/>
+          <w:lang w:val="en-GB"/>
+        </w:rPr>
+      </w:pPr>
+      <w:r>
+        <w:rPr>
+          <w:rFonts w:ascii="Times New Roman" w:hAnsi="Times New Roman" w:cs="Times New Roman"/>
+          <w:sz w:val="18"/>
+          <w:szCs w:val="18"/>
+          <w:lang w:val="en-GB"/>
+        </w:rPr>
+        <w:t>On behalf of all the authors,</w:t>
       </w:r>
     </w:p>
     <w:p>
       <w:pPr>
-        <w:rPr>
-          <w:rFonts w:ascii="Times New Roman" w:hAnsi="Times New Roman" w:cs="Times New Roman"/>
-          <w:sz w:val="18"/>
-          <w:szCs w:val="18"/>
-          <w:lang w:val="en-GB"/>
-        </w:rPr>
-      </w:pPr>
-      <w:r>
-        <w:rPr>
-          <w:rFonts w:ascii="Times New Roman" w:hAnsi="Times New Roman" w:cs="Times New Roman"/>
-          <w:sz w:val="18"/>
-          <w:szCs w:val="18"/>
-          <w:lang w:val="en-GB"/>
-        </w:rPr>
-        <w:t>In line with</w:t>
-      </w:r>
-      <w:r>
-        <w:rPr>
-          <w:rFonts w:ascii="Times New Roman" w:hAnsi="Times New Roman" w:cs="Times New Roman"/>
-          <w:sz w:val="18"/>
-          <w:szCs w:val="18"/>
-          <w:lang w:val="en-GB"/>
-        </w:rPr>
-        <w:t xml:space="preserve"> our aim to set </w:t>
-      </w:r>
-      <w:r>
-        <w:rPr>
-          <w:rFonts w:ascii="Times New Roman" w:hAnsi="Times New Roman" w:cs="Times New Roman"/>
-          <w:sz w:val="18"/>
-          <w:szCs w:val="18"/>
-          <w:lang w:val="en-GB"/>
-        </w:rPr>
-        <w:t xml:space="preserve">the </w:t>
-      </w:r>
-      <w:r>
-        <w:rPr>
-          <w:rFonts w:ascii="Times New Roman" w:hAnsi="Times New Roman" w:cs="Times New Roman"/>
-          <w:sz w:val="18"/>
-          <w:szCs w:val="18"/>
-          <w:lang w:val="en-GB"/>
-        </w:rPr>
-        <w:t>high</w:t>
-      </w:r>
-      <w:r>
-        <w:rPr>
-          <w:rFonts w:ascii="Times New Roman" w:hAnsi="Times New Roman" w:cs="Times New Roman"/>
-          <w:sz w:val="18"/>
-          <w:szCs w:val="18"/>
-          <w:lang w:val="en-GB"/>
-        </w:rPr>
-        <w:t>est</w:t>
-      </w:r>
-      <w:r>
-        <w:rPr>
-          <w:rFonts w:ascii="Times New Roman" w:hAnsi="Times New Roman" w:cs="Times New Roman"/>
-          <w:sz w:val="18"/>
-          <w:szCs w:val="18"/>
-          <w:lang w:val="en-GB"/>
-        </w:rPr>
-        <w:t xml:space="preserve"> standards</w:t>
-      </w:r>
-      <w:r>
-        <w:rPr>
-          <w:rFonts w:ascii="Times New Roman" w:hAnsi="Times New Roman" w:cs="Times New Roman"/>
-          <w:sz w:val="18"/>
-          <w:szCs w:val="18"/>
-          <w:lang w:val="en-GB"/>
-        </w:rPr>
-        <w:t xml:space="preserve"> of methodological rigour and reproducibility, </w:t>
-      </w:r>
-      <w:r>
-        <w:rPr>
-          <w:rFonts w:ascii="Times New Roman" w:hAnsi="Times New Roman" w:cs="Times New Roman"/>
-          <w:sz w:val="18"/>
-          <w:szCs w:val="18"/>
-          <w:lang w:val="en-GB"/>
-        </w:rPr>
-        <w:t xml:space="preserve">all the materials </w:t>
-      </w:r>
-      <w:r>
-        <w:rPr>
-          <w:rFonts w:ascii="Times New Roman" w:hAnsi="Times New Roman" w:cs="Times New Roman"/>
-          <w:sz w:val="18"/>
-          <w:szCs w:val="18"/>
-          <w:lang w:val="en-GB"/>
-        </w:rPr>
-        <w:t>(</w:t>
-      </w:r>
-      <w:r>
-        <w:rPr>
-          <w:rFonts w:ascii="Times New Roman" w:hAnsi="Times New Roman" w:cs="Times New Roman"/>
-          <w:sz w:val="18"/>
-          <w:szCs w:val="18"/>
-          <w:lang w:val="en-GB"/>
-        </w:rPr>
-        <w:t>the raw data, the pre-processing script, and the analysis scrip containing additional analyses and the</w:t>
-      </w:r>
-      <w:r>
-        <w:rPr>
-          <w:rFonts w:ascii="Times New Roman" w:hAnsi="Times New Roman" w:cs="Times New Roman"/>
-          <w:sz w:val="18"/>
-          <w:szCs w:val="18"/>
-          <w:lang w:val="en-GB"/>
-        </w:rPr>
-        <w:t xml:space="preserve"> code to generate the figures)</w:t>
-      </w:r>
-      <w:r>
-        <w:rPr>
-          <w:rFonts w:ascii="Times New Roman" w:hAnsi="Times New Roman" w:cs="Times New Roman"/>
-          <w:sz w:val="18"/>
-          <w:szCs w:val="18"/>
-          <w:lang w:val="en-GB"/>
-        </w:rPr>
-        <w:t xml:space="preserve"> has been made </w:t>
-      </w:r>
-      <w:r>
-        <w:rPr>
-          <w:rFonts w:ascii="Times New Roman" w:hAnsi="Times New Roman" w:cs="Times New Roman"/>
-          <w:b/>
-          <w:bCs/>
-          <w:sz w:val="18"/>
-          <w:szCs w:val="18"/>
-          <w:lang w:val="en-GB"/>
-        </w:rPr>
-        <w:t>fully available</w:t>
-      </w:r>
-      <w:r>
-        <w:rPr>
-          <w:rFonts w:ascii="Times New Roman" w:hAnsi="Times New Roman" w:cs="Times New Roman"/>
-          <w:b/>
-          <w:bCs/>
-          <w:sz w:val="18"/>
-          <w:szCs w:val="18"/>
-          <w:lang w:val="en-GB"/>
-        </w:rPr>
-        <w:t xml:space="preserve"> in open-access</w:t>
-      </w:r>
-      <w:r>
-        <w:rPr>
-          <w:rFonts w:ascii="Times New Roman" w:hAnsi="Times New Roman" w:cs="Times New Roman"/>
-          <w:sz w:val="18"/>
-          <w:szCs w:val="18"/>
-          <w:lang w:val="en-GB"/>
-        </w:rPr>
-        <w:t xml:space="preserve"> </w:t>
-      </w:r>
-      <w:r>
-        <w:rPr>
-          <w:rFonts w:ascii="Times New Roman" w:hAnsi="Times New Roman" w:cs="Times New Roman"/>
-          <w:sz w:val="18"/>
-          <w:szCs w:val="18"/>
-          <w:lang w:val="en-GB"/>
-        </w:rPr>
-        <w:t xml:space="preserve">at </w:t>
-      </w:r>
-      <w:r>
-        <w:rPr>
-          <w:rStyle w:val="Hyperlink"/>
-          <w:rFonts w:ascii="Times New Roman" w:hAnsi="Times New Roman" w:cs="Times New Roman"/>
-          <w:sz w:val="18"/>
-          <w:szCs w:val="18"/>
-          <w:u w:val="none"/>
-          <w:lang w:val="en-GB"/>
-        </w:rPr>
-        <w:t>https://github.com/RealityBending/</w:t>
-      </w:r>
-      <w:r>
-        <w:rPr>
-          <w:rStyle w:val="Hyperlink"/>
-          <w:rFonts w:ascii="Times New Roman" w:hAnsi="Times New Roman" w:cs="Times New Roman"/>
-          <w:sz w:val="18"/>
-          <w:szCs w:val="18"/>
-          <w:u w:val="none"/>
-          <w:lang w:val="en-GB"/>
-        </w:rPr>
-        <w:t>FakeFace</w:t>
-      </w:r>
-      <w:r>
-        <w:rPr>
-          <w:rFonts w:ascii="Times New Roman" w:hAnsi="Times New Roman" w:cs="Times New Roman"/>
-          <w:sz w:val="18"/>
-          <w:szCs w:val="18"/>
-          <w:lang w:val="en-GB"/>
-        </w:rPr>
-        <w:t>.</w:t>
+        <w:jc w:val="right"/>
+        <w:rPr>
+          <w:rFonts w:ascii="Times New Roman" w:hAnsi="Times New Roman" w:cs="Times New Roman"/>
+          <w:sz w:val="24"/>
+          <w:szCs w:val="24"/>
+          <w:lang w:val="en-GB"/>
+        </w:rPr>
+      </w:pPr>
+      <w:r>
+        <w:rPr>
+          <w:rFonts w:ascii="Times New Roman" w:hAnsi="Times New Roman" w:cs="Times New Roman"/>
+          <w:sz w:val="24"/>
+          <w:szCs w:val="24"/>
+          <w:lang w:val="en-GB"/>
+        </w:rPr>
+        <w:t>Dominique Makowski</w:t>
       </w:r>
     </w:p>
     <w:p>
       <w:pPr>
-        <w:rPr>
-          <w:rFonts w:ascii="Times New Roman" w:hAnsi="Times New Roman" w:cs="Times New Roman"/>
-          <w:sz w:val="18"/>
-          <w:szCs w:val="18"/>
-          <w:lang w:val="en-GB"/>
-        </w:rPr>
-      </w:pPr>
-      <w:r>
-        <w:rPr>
-          <w:rFonts w:ascii="Times New Roman" w:hAnsi="Times New Roman" w:cs="Times New Roman"/>
-          <w:sz w:val="18"/>
-          <w:szCs w:val="18"/>
-          <w:lang w:val="en-GB"/>
-        </w:rPr>
-        <w:t>This manuscript is original, not previously published, and not under concurrent consideration elsewhere</w:t>
-      </w:r>
-      <w:r>
-        <w:rPr>
-          <w:rFonts w:ascii="Times New Roman" w:hAnsi="Times New Roman" w:cs="Times New Roman"/>
-          <w:sz w:val="18"/>
-          <w:szCs w:val="18"/>
-          <w:lang w:val="en-GB"/>
-        </w:rPr>
-        <w:t>. T</w:t>
-      </w:r>
-      <w:r>
-        <w:rPr>
-          <w:rFonts w:ascii="Times New Roman" w:hAnsi="Times New Roman" w:cs="Times New Roman"/>
-          <w:sz w:val="18"/>
-          <w:szCs w:val="18"/>
-          <w:lang w:val="en-GB"/>
-        </w:rPr>
-        <w:t>he data were collected in a manner consistent with ethical standards for the treatment of human subjects</w:t>
-      </w:r>
-      <w:r>
-        <w:rPr>
-          <w:rFonts w:ascii="Times New Roman" w:hAnsi="Times New Roman" w:cs="Times New Roman"/>
-          <w:sz w:val="18"/>
-          <w:szCs w:val="18"/>
-          <w:lang w:val="en-GB"/>
-        </w:rPr>
-        <w:t xml:space="preserve"> (NTU </w:t>
-      </w:r>
-      <w:r>
-        <w:rPr>
-          <w:rFonts w:ascii="Times New Roman" w:hAnsi="Times New Roman" w:cs="Times New Roman"/>
-          <w:sz w:val="18"/>
-          <w:szCs w:val="18"/>
-          <w:lang w:val="en-GB"/>
-        </w:rPr>
-        <w:t>IRB-2022-187</w:t>
-      </w:r>
-      <w:r>
-        <w:rPr>
-          <w:rFonts w:ascii="Times New Roman" w:hAnsi="Times New Roman" w:cs="Times New Roman"/>
-          <w:sz w:val="18"/>
-          <w:szCs w:val="18"/>
-          <w:lang w:val="en-GB"/>
-        </w:rPr>
-        <w:t xml:space="preserve">), and </w:t>
-      </w:r>
-      <w:r>
-        <w:rPr>
-          <w:rFonts w:ascii="Times New Roman" w:hAnsi="Times New Roman" w:cs="Times New Roman"/>
-          <w:sz w:val="18"/>
-          <w:szCs w:val="18"/>
-          <w:lang w:val="en-GB"/>
-        </w:rPr>
-        <w:t>informed consent was obtained after the nature and possible consequences of the studies were explained.</w:t>
-      </w:r>
-      <w:r>
-        <w:rPr>
-          <w:rFonts w:ascii="Times New Roman" w:hAnsi="Times New Roman" w:cs="Times New Roman"/>
-          <w:sz w:val="18"/>
-          <w:szCs w:val="18"/>
-          <w:lang w:val="en-GB"/>
-        </w:rPr>
-        <w:t xml:space="preserve"> </w:t>
-      </w:r>
-      <w:r>
-        <w:rPr>
-          <w:rFonts w:ascii="Times New Roman" w:hAnsi="Times New Roman" w:cs="Times New Roman"/>
-          <w:sz w:val="18"/>
-          <w:szCs w:val="18"/>
-          <w:lang w:val="en-GB"/>
-        </w:rPr>
-        <w:t>There is no conflict of interest to disclose.</w:t>
-      </w:r>
-      <w:r>
-        <w:rPr>
-          <w:rFonts w:ascii="Times New Roman" w:hAnsi="Times New Roman" w:cs="Times New Roman"/>
-          <w:sz w:val="18"/>
-          <w:szCs w:val="18"/>
-          <w:lang w:val="en-GB"/>
-        </w:rPr>
-        <w:t xml:space="preserve"> All authors have approved the manuscript and agree with its submission.</w:t>
-      </w:r>
-    </w:p>
-    <w:p>
-      <w:pPr>
-        <w:rPr>
-          <w:rFonts w:ascii="Times New Roman" w:hAnsi="Times New Roman" w:cs="Times New Roman"/>
-          <w:sz w:val="20"/>
-          <w:szCs w:val="20"/>
-          <w:lang w:val="en-GB"/>
-        </w:rPr>
-      </w:pPr>
-      <w:r>
-        <w:rPr>
-          <w:rFonts w:ascii="Times New Roman" w:hAnsi="Times New Roman" w:cs="Times New Roman"/>
-          <w:sz w:val="18"/>
-          <w:szCs w:val="18"/>
-          <w:lang w:val="en-GB"/>
-        </w:rPr>
-        <w:t>On behalf of all the authors,</w:t>
-      </w:r>
-    </w:p>
-    <w:p>
-      <w:pPr>
         <w:jc w:val="right"/>
         <w:rPr>
           <w:rFonts w:ascii="Times New Roman" w:hAnsi="Times New Roman" w:cs="Times New Roman"/>
           <w:sz w:val="24"/>
           <w:szCs w:val="24"/>
-        </w:rPr>
-      </w:pPr>
-      <w:r>
-        <w:rPr>
-          <w:rFonts w:ascii="Times New Roman" w:hAnsi="Times New Roman" w:cs="Times New Roman"/>
-          <w:sz w:val="24"/>
-          <w:szCs w:val="24"/>
-        </w:rPr>
-        <w:t>Dominique Makowski</w:t>
-      </w:r>
-    </w:p>
-    <w:p>
-      <w:pPr>
-        <w:jc w:val="right"/>
-        <w:rPr>
-          <w:rFonts w:ascii="Times New Roman" w:hAnsi="Times New Roman" w:cs="Times New Roman"/>
-          <w:sz w:val="24"/>
-          <w:szCs w:val="24"/>
-        </w:rPr>
-      </w:pPr>
-      <w:r>
-        <w:rPr>
-          <w:rFonts w:ascii="Times New Roman" w:hAnsi="Times New Roman" w:cs="Times New Roman"/>
-          <w:sz w:val="24"/>
-          <w:szCs w:val="24"/>
+          <w:lang w:val="en-GB"/>
+        </w:rPr>
+      </w:pPr>
+      <w:r>
+        <w:rPr>
+          <w:rFonts w:ascii="Times New Roman" w:hAnsi="Times New Roman" w:cs="Times New Roman"/>
+          <w:sz w:val="24"/>
+          <w:szCs w:val="24"/>
+          <w:lang w:val="en-GB"/>
         </w:rPr>
         <w:t>dom.makowski@gmail.com</w:t>
       </w:r>
@@ -699,98 +563,16 @@
           <w:szCs w:val="24"/>
           <w:lang w:val="en-GB"/>
         </w:rPr>
-        <w:t>Prof Gianluca Esposito</w:t>
-      </w:r>
-      <w:r>
-        <w:rPr>
-          <w:rFonts w:ascii="Times New Roman" w:hAnsi="Times New Roman" w:cs="Times New Roman"/>
-          <w:sz w:val="24"/>
-          <w:szCs w:val="24"/>
-          <w:lang w:val="en-GB"/>
-        </w:rPr>
-        <w:t xml:space="preserve">, expert in </w:t>
-      </w:r>
-      <w:r>
-        <w:rPr>
-          <w:rFonts w:ascii="Times New Roman" w:hAnsi="Times New Roman" w:cs="Times New Roman"/>
-          <w:sz w:val="24"/>
-          <w:szCs w:val="24"/>
-          <w:lang w:val="en-GB"/>
-        </w:rPr>
-        <w:t>face attractiveness</w:t>
-      </w:r>
-      <w:r>
-        <w:rPr>
-          <w:rFonts w:ascii="Times New Roman" w:hAnsi="Times New Roman" w:cs="Times New Roman"/>
-          <w:sz w:val="24"/>
-          <w:szCs w:val="24"/>
-          <w:lang w:val="en-GB"/>
-        </w:rPr>
-        <w:t xml:space="preserve"> (</w:t>
-      </w:r>
-      <w:r>
-        <w:rPr>
-          <w:rFonts w:ascii="Times New Roman" w:hAnsi="Times New Roman" w:cs="Times New Roman"/>
-          <w:sz w:val="24"/>
-          <w:szCs w:val="24"/>
-          <w:lang w:val="en-GB"/>
-        </w:rPr>
-        <w:t>gianluca.esposito@unitn.it</w:t>
-      </w:r>
-      <w:r>
-        <w:rPr>
-          <w:rFonts w:ascii="Times New Roman" w:hAnsi="Times New Roman" w:cs="Times New Roman"/>
-          <w:sz w:val="24"/>
-          <w:szCs w:val="24"/>
-          <w:lang w:val="en-GB"/>
-        </w:rPr>
-        <w:t>)</w:t>
-      </w:r>
-    </w:p>
-    <w:p>
-      <w:pPr>
-        <w:pStyle w:val="ListParagraph"/>
-        <w:numPr>
-          <w:ilvl w:val="0"/>
-          <w:numId w:val="1"/>
-        </w:numPr>
-        <w:rPr>
-          <w:rFonts w:ascii="Times New Roman" w:hAnsi="Times New Roman" w:cs="Times New Roman"/>
-          <w:sz w:val="24"/>
-          <w:szCs w:val="24"/>
-          <w:lang w:val="en-GB"/>
-        </w:rPr>
-      </w:pPr>
-      <w:r>
-        <w:rPr>
-          <w:rFonts w:ascii="Times New Roman" w:hAnsi="Times New Roman" w:cs="Times New Roman"/>
-          <w:b/>
-          <w:bCs/>
-          <w:sz w:val="24"/>
-          <w:szCs w:val="24"/>
-          <w:lang w:val="en-GB"/>
-        </w:rPr>
-        <w:t xml:space="preserve">Dr </w:t>
-      </w:r>
-      <w:r>
-        <w:rPr>
-          <w:rFonts w:ascii="Times New Roman" w:hAnsi="Times New Roman" w:cs="Times New Roman"/>
-          <w:b/>
-          <w:bCs/>
-          <w:sz w:val="24"/>
-          <w:szCs w:val="24"/>
-          <w:lang w:val="en-GB"/>
-        </w:rPr>
-        <w:t>Michael B. Lewis</w:t>
-      </w:r>
-      <w:r>
-        <w:rPr>
-          <w:rFonts w:ascii="Times New Roman" w:hAnsi="Times New Roman" w:cs="Times New Roman"/>
-          <w:sz w:val="24"/>
-          <w:szCs w:val="24"/>
-          <w:lang w:val="en-GB"/>
-        </w:rPr>
-        <w:t>, expert in face processing (</w:t>
+        <w:t>Dr. Rebecca J. Hirst</w:t>
+      </w:r>
+      <w:r>
+        <w:rPr>
+          <w:rFonts w:ascii="Times New Roman" w:hAnsi="Times New Roman" w:cs="Times New Roman"/>
+          <w:sz w:val="24"/>
+          <w:szCs w:val="24"/>
+          <w:lang w:val="en-GB"/>
+        </w:rPr>
+        <w:t>, expert in illusions (</w:t>
       </w:r>
       <w:hyperlink r:id="rId5" w:history="1">
         <w:r>
@@ -801,7 +583,7 @@
             <w:szCs w:val="24"/>
             <w:lang w:val="en-GB"/>
           </w:rPr>
-          <w:t>lewismb@cardiff.ac.uk</w:t>
+          <w:t>becca@opensciencetools.org</w:t>
         </w:r>
       </w:hyperlink>
       <w:r>
@@ -825,6 +607,7 @@
           <w:rFonts w:ascii="Times New Roman" w:hAnsi="Times New Roman" w:cs="Times New Roman"/>
           <w:sz w:val="24"/>
           <w:szCs w:val="24"/>
+          <w:lang w:val="en-GB"/>
         </w:rPr>
       </w:pPr>
       <w:r>
@@ -834,62 +617,18 @@
           <w:bCs/>
           <w:sz w:val="24"/>
           <w:szCs w:val="24"/>
-        </w:rPr>
-        <w:t xml:space="preserve">Dr </w:t>
-      </w:r>
-      <w:r>
-        <w:rPr>
-          <w:rFonts w:ascii="Times New Roman" w:hAnsi="Times New Roman" w:cs="Times New Roman"/>
-          <w:b/>
-          <w:bCs/>
-          <w:sz w:val="24"/>
-          <w:szCs w:val="24"/>
-        </w:rPr>
-        <w:t>Manuel Barbosa de Oliveira</w:t>
-      </w:r>
-      <w:r>
-        <w:rPr>
-          <w:rFonts w:ascii="Times New Roman" w:hAnsi="Times New Roman" w:cs="Times New Roman"/>
-          <w:b/>
-          <w:bCs/>
-          <w:sz w:val="24"/>
-          <w:szCs w:val="24"/>
-        </w:rPr>
-        <w:t>,</w:t>
-      </w:r>
-      <w:r>
-        <w:rPr>
-          <w:rFonts w:ascii="Times New Roman" w:hAnsi="Times New Roman" w:cs="Times New Roman"/>
-          <w:b/>
-          <w:bCs/>
-          <w:sz w:val="24"/>
-          <w:szCs w:val="24"/>
-        </w:rPr>
-        <w:t xml:space="preserve"> </w:t>
-      </w:r>
-      <w:r>
-        <w:rPr>
-          <w:rFonts w:ascii="Times New Roman" w:hAnsi="Times New Roman" w:cs="Times New Roman"/>
-          <w:sz w:val="24"/>
-          <w:szCs w:val="24"/>
-        </w:rPr>
-        <w:t>expert in face perception (</w:t>
-      </w:r>
-      <w:r>
-        <w:rPr>
-          <w:rFonts w:ascii="Times New Roman" w:hAnsi="Times New Roman" w:cs="Times New Roman"/>
-          <w:sz w:val="24"/>
-          <w:szCs w:val="24"/>
-        </w:rPr>
-        <w:t>m.j.barbosadeoliveira@uu.nl</w:t>
-      </w:r>
-      <w:r>
-        <w:rPr>
-          <w:rFonts w:ascii="Times New Roman" w:hAnsi="Times New Roman" w:cs="Times New Roman"/>
-          <w:sz w:val="24"/>
-          <w:szCs w:val="24"/>
-        </w:rPr>
-        <w:t xml:space="preserve">) </w:t>
+          <w:lang w:val="en-GB"/>
+        </w:rPr>
+        <w:t>Dr Marco Bertamini</w:t>
+      </w:r>
+      <w:r>
+        <w:rPr>
+          <w:rFonts w:ascii="Times New Roman" w:hAnsi="Times New Roman" w:cs="Times New Roman"/>
+          <w:sz w:val="24"/>
+          <w:szCs w:val="24"/>
+          <w:lang w:val="en-GB"/>
+        </w:rPr>
+        <w:t>, expert in illusions (M.Bertamini@liverpool.ac.uk)</w:t>
       </w:r>
     </w:p>
     <w:p>
@@ -899,15 +638,6 @@
           <w:ilvl w:val="0"/>
           <w:numId w:val="1"/>
         </w:numPr>
-        <w:contextualSpacing w:val="0"/>
-        <w:rPr>
-          <w:rFonts w:ascii="Times New Roman" w:hAnsi="Times New Roman" w:cs="Times New Roman"/>
-          <w:sz w:val="24"/>
-          <w:szCs w:val="24"/>
-          <w:lang w:val="en-GB"/>
-        </w:rPr>
-      </w:pPr>
-      <w:r>
         <w:rPr>
           <w:rFonts w:ascii="Times New Roman" w:hAnsi="Times New Roman" w:cs="Times New Roman"/>
           <w:b/>
@@ -916,8 +646,7 @@
           <w:szCs w:val="24"/>
           <w:lang w:val="en-GB"/>
         </w:rPr>
-        <w:t xml:space="preserve">Dr </w:t>
-      </w:r>
+      </w:pPr>
       <w:r>
         <w:rPr>
           <w:rFonts w:ascii="Times New Roman" w:hAnsi="Times New Roman" w:cs="Times New Roman"/>
@@ -927,62 +656,60 @@
           <w:szCs w:val="24"/>
           <w:lang w:val="en-GB"/>
         </w:rPr>
-        <w:t>Steve Stewart-Williams</w:t>
-      </w:r>
-      <w:r>
-        <w:rPr>
-          <w:rFonts w:ascii="Times New Roman" w:hAnsi="Times New Roman" w:cs="Times New Roman"/>
-          <w:sz w:val="24"/>
-          <w:szCs w:val="24"/>
-          <w:lang w:val="en-GB"/>
-        </w:rPr>
-        <w:t xml:space="preserve">, expert in </w:t>
-      </w:r>
-      <w:r>
-        <w:rPr>
-          <w:rFonts w:ascii="Times New Roman" w:hAnsi="Times New Roman" w:cs="Times New Roman"/>
-          <w:sz w:val="24"/>
-          <w:szCs w:val="24"/>
-          <w:lang w:val="en-GB"/>
-        </w:rPr>
-        <w:t>evolutionary psychology</w:t>
-      </w:r>
-      <w:r>
-        <w:rPr>
-          <w:rFonts w:ascii="Times New Roman" w:hAnsi="Times New Roman" w:cs="Times New Roman"/>
-          <w:sz w:val="24"/>
-          <w:szCs w:val="24"/>
-          <w:lang w:val="en-GB"/>
-        </w:rPr>
-        <w:t xml:space="preserve"> (</w:t>
-      </w:r>
-      <w:r>
-        <w:rPr>
-          <w:rFonts w:ascii="Times New Roman" w:hAnsi="Times New Roman" w:cs="Times New Roman"/>
-          <w:sz w:val="24"/>
-          <w:szCs w:val="24"/>
-          <w:lang w:val="en-GB"/>
-        </w:rPr>
-        <w:t>Steve.Stewart</w:t>
-      </w:r>
-      <w:r>
-        <w:rPr>
-          <w:rFonts w:ascii="Times New Roman" w:hAnsi="Times New Roman" w:cs="Times New Roman"/>
-          <w:sz w:val="24"/>
-          <w:szCs w:val="24"/>
-          <w:lang w:val="en-GB"/>
-        </w:rPr>
-        <w:t>-</w:t>
-      </w:r>
-      <w:r>
-        <w:rPr>
-          <w:rFonts w:ascii="Times New Roman" w:hAnsi="Times New Roman" w:cs="Times New Roman"/>
-          <w:sz w:val="24"/>
-          <w:szCs w:val="24"/>
-          <w:lang w:val="en-GB"/>
-        </w:rPr>
-        <w:t>Williams@nottingham.edu.my</w:t>
-      </w:r>
+        <w:t xml:space="preserve">Prof </w:t>
+      </w:r>
+      <w:r>
+        <w:rPr>
+          <w:rFonts w:ascii="Times New Roman" w:hAnsi="Times New Roman" w:cs="Times New Roman"/>
+          <w:b/>
+          <w:bCs/>
+          <w:sz w:val="24"/>
+          <w:szCs w:val="24"/>
+          <w:lang w:val="en-GB"/>
+        </w:rPr>
+        <w:t>Biyu Jade He</w:t>
+      </w:r>
+      <w:r>
+        <w:rPr>
+          <w:rFonts w:ascii="Times New Roman" w:hAnsi="Times New Roman" w:cs="Times New Roman"/>
+          <w:sz w:val="24"/>
+          <w:szCs w:val="24"/>
+          <w:lang w:val="en-GB"/>
+        </w:rPr>
+        <w:t>, expert in perception</w:t>
+      </w:r>
+      <w:r>
+        <w:rPr>
+          <w:rFonts w:ascii="Times New Roman" w:hAnsi="Times New Roman" w:cs="Times New Roman"/>
+          <w:b/>
+          <w:bCs/>
+          <w:sz w:val="24"/>
+          <w:szCs w:val="24"/>
+          <w:lang w:val="en-GB"/>
+        </w:rPr>
+        <w:t xml:space="preserve"> </w:t>
+      </w:r>
+      <w:r>
+        <w:rPr>
+          <w:rFonts w:ascii="Times New Roman" w:hAnsi="Times New Roman" w:cs="Times New Roman"/>
+          <w:sz w:val="24"/>
+          <w:szCs w:val="24"/>
+          <w:lang w:val="en-GB"/>
+        </w:rPr>
+        <w:t>(</w:t>
+      </w:r>
+      <w:hyperlink r:id="rId6" w:history="1">
+        <w:r>
+          <w:rPr>
+            <w:rStyle w:val="Hyperlink"/>
+            <w:rFonts w:ascii="Times New Roman" w:hAnsi="Times New Roman" w:cs="Times New Roman"/>
+            <w:sz w:val="24"/>
+            <w:szCs w:val="24"/>
+            <w:lang w:val="en-GB"/>
+          </w:rPr>
+          <w:t>Biyu.He@nyulangone.org</w:t>
+        </w:r>
+      </w:hyperlink>
       <w:r>
         <w:rPr>
           <w:rFonts w:ascii="Times New Roman" w:hAnsi="Times New Roman" w:cs="Times New Roman"/>
@@ -991,6 +718,172 @@
           <w:lang w:val="en-GB"/>
         </w:rPr>
         <w:t>)</w:t>
+      </w:r>
+    </w:p>
+    <w:p>
+      <w:pPr>
+        <w:pStyle w:val="ListParagraph"/>
+        <w:numPr>
+          <w:ilvl w:val="0"/>
+          <w:numId w:val="1"/>
+        </w:numPr>
+        <w:rPr>
+          <w:rFonts w:ascii="Times New Roman" w:hAnsi="Times New Roman" w:cs="Times New Roman"/>
+          <w:b/>
+          <w:bCs/>
+          <w:sz w:val="24"/>
+          <w:szCs w:val="24"/>
+          <w:lang w:val="en-GB"/>
+        </w:rPr>
+      </w:pPr>
+      <w:r>
+        <w:rPr>
+          <w:rFonts w:ascii="Times New Roman" w:hAnsi="Times New Roman" w:cs="Times New Roman"/>
+          <w:b/>
+          <w:bCs/>
+          <w:sz w:val="24"/>
+          <w:szCs w:val="24"/>
+          <w:lang w:val="en-GB"/>
+        </w:rPr>
+        <w:t xml:space="preserve">Dr </w:t>
+      </w:r>
+      <w:r>
+        <w:rPr>
+          <w:rFonts w:ascii="Times New Roman" w:hAnsi="Times New Roman" w:cs="Times New Roman"/>
+          <w:b/>
+          <w:bCs/>
+          <w:sz w:val="24"/>
+          <w:szCs w:val="24"/>
+          <w:lang w:val="en-GB"/>
+        </w:rPr>
+        <w:t>Charles-Edouard Notredame</w:t>
+      </w:r>
+      <w:r>
+        <w:rPr>
+          <w:rFonts w:ascii="Times New Roman" w:hAnsi="Times New Roman" w:cs="Times New Roman"/>
+          <w:b/>
+          <w:bCs/>
+          <w:sz w:val="24"/>
+          <w:szCs w:val="24"/>
+          <w:lang w:val="en-GB"/>
+        </w:rPr>
+        <w:t xml:space="preserve">, </w:t>
+      </w:r>
+      <w:r>
+        <w:rPr>
+          <w:rFonts w:ascii="Times New Roman" w:hAnsi="Times New Roman" w:cs="Times New Roman"/>
+          <w:sz w:val="24"/>
+          <w:szCs w:val="24"/>
+          <w:lang w:val="en-GB"/>
+        </w:rPr>
+        <w:t>expert in link between illusions and psychopathology (</w:t>
+      </w:r>
+      <w:hyperlink r:id="rId7" w:history="1">
+        <w:r>
+          <w:rPr>
+            <w:rStyle w:val="Hyperlink"/>
+            <w:rFonts w:ascii="Times New Roman" w:hAnsi="Times New Roman" w:cs="Times New Roman"/>
+            <w:sz w:val="24"/>
+            <w:szCs w:val="24"/>
+            <w:lang w:val="en-GB"/>
+          </w:rPr>
+          <w:t>notredame.ce@gmail.com</w:t>
+        </w:r>
+      </w:hyperlink>
+      <w:r>
+        <w:rPr>
+          <w:rFonts w:ascii="Times New Roman" w:hAnsi="Times New Roman" w:cs="Times New Roman"/>
+          <w:sz w:val="24"/>
+          <w:szCs w:val="24"/>
+          <w:lang w:val="en-GB"/>
+        </w:rPr>
+        <w:t>)</w:t>
+      </w:r>
+    </w:p>
+    <w:p>
+      <w:pPr>
+        <w:pStyle w:val="ListParagraph"/>
+        <w:numPr>
+          <w:ilvl w:val="0"/>
+          <w:numId w:val="1"/>
+        </w:numPr>
+        <w:rPr>
+          <w:rFonts w:ascii="Times New Roman" w:hAnsi="Times New Roman" w:cs="Times New Roman"/>
+          <w:sz w:val="24"/>
+          <w:szCs w:val="24"/>
+          <w:lang w:val="en-GB"/>
+        </w:rPr>
+      </w:pPr>
+      <w:r>
+        <w:rPr>
+          <w:rFonts w:ascii="Times New Roman" w:hAnsi="Times New Roman" w:cs="Times New Roman"/>
+          <w:b/>
+          <w:bCs/>
+          <w:sz w:val="24"/>
+          <w:szCs w:val="24"/>
+          <w:lang w:val="en-GB"/>
+        </w:rPr>
+        <w:t xml:space="preserve">Prof </w:t>
+      </w:r>
+      <w:r>
+        <w:rPr>
+          <w:rFonts w:ascii="Times New Roman" w:hAnsi="Times New Roman" w:cs="Times New Roman"/>
+          <w:b/>
+          <w:bCs/>
+          <w:sz w:val="24"/>
+          <w:szCs w:val="24"/>
+          <w:lang w:val="en-GB"/>
+        </w:rPr>
+        <w:t>Renaud Jardri</w:t>
+      </w:r>
+      <w:r>
+        <w:rPr>
+          <w:rFonts w:ascii="Times New Roman" w:hAnsi="Times New Roman" w:cs="Times New Roman"/>
+          <w:sz w:val="24"/>
+          <w:szCs w:val="24"/>
+          <w:lang w:val="en-GB"/>
+        </w:rPr>
+        <w:t>,</w:t>
+      </w:r>
+      <w:r>
+        <w:rPr>
+          <w:rFonts w:ascii="Times New Roman" w:hAnsi="Times New Roman" w:cs="Times New Roman"/>
+          <w:b/>
+          <w:bCs/>
+          <w:sz w:val="24"/>
+          <w:szCs w:val="24"/>
+          <w:lang w:val="en-GB"/>
+        </w:rPr>
+        <w:t xml:space="preserve"> </w:t>
+      </w:r>
+      <w:r>
+        <w:rPr>
+          <w:rFonts w:ascii="Times New Roman" w:hAnsi="Times New Roman" w:cs="Times New Roman"/>
+          <w:sz w:val="24"/>
+          <w:szCs w:val="24"/>
+          <w:lang w:val="en-GB"/>
+        </w:rPr>
+        <w:t>expert in link between illusions and psychopathology</w:t>
+      </w:r>
+      <w:r>
+        <w:rPr>
+          <w:rFonts w:ascii="Times New Roman" w:hAnsi="Times New Roman" w:cs="Times New Roman"/>
+          <w:b/>
+          <w:bCs/>
+          <w:sz w:val="24"/>
+          <w:szCs w:val="24"/>
+          <w:lang w:val="en-GB"/>
+        </w:rPr>
+        <w:t xml:space="preserve"> </w:t>
+      </w:r>
+      <w:r>
+        <w:rPr>
+          <w:rFonts w:ascii="Times New Roman" w:hAnsi="Times New Roman" w:cs="Times New Roman"/>
+          <w:sz w:val="24"/>
+          <w:szCs w:val="24"/>
+          <w:lang w:val="en-GB"/>
+        </w:rPr>
+        <w:t>(renaud.jardri@univ-lille.fr)</w:t>
       </w:r>
     </w:p>
     <w:sectPr>

</xml_diff>

<commit_message>
prepare for next sub
</commit_message>
<xml_diff>
--- a/submission/CoverLetter.docx
+++ b/submission/CoverLetter.docx
@@ -1,6 +1,6 @@
 
 <file path=word/document.xml><?xml version="1.0" encoding="utf-8"?>
-<w:document xmlns:wpc="http://schemas.microsoft.com/office/word/2010/wordprocessingCanvas" xmlns:cx="http://schemas.microsoft.com/office/drawing/2014/chartex" xmlns:cx1="http://schemas.microsoft.com/office/drawing/2015/9/8/chartex" xmlns:cx2="http://schemas.microsoft.com/office/drawing/2015/10/21/chartex" xmlns:cx3="http://schemas.microsoft.com/office/drawing/2016/5/9/chartex" xmlns:cx4="http://schemas.microsoft.com/office/drawing/2016/5/10/chartex" xmlns:cx5="http://schemas.microsoft.com/office/drawing/2016/5/11/chartex" xmlns:cx6="http://schemas.microsoft.com/office/drawing/2016/5/12/chartex" xmlns:cx7="http://schemas.microsoft.com/office/drawing/2016/5/13/chartex" xmlns:cx8="http://schemas.microsoft.com/office/drawing/2016/5/14/chartex" xmlns:mc="http://schemas.openxmlformats.org/markup-compatibility/2006" xmlns:aink="http://schemas.microsoft.com/office/drawing/2016/ink" xmlns:am3d="http://schemas.microsoft.com/office/drawing/2017/model3d" xmlns:o="urn:schemas-microsoft-com:office:office" xmlns:oel="http://schemas.microsoft.com/office/2019/extlst" xmlns:r="http://schemas.openxmlformats.org/officeDocument/2006/relationships" xmlns:m="http://schemas.openxmlformats.org/officeDocument/2006/math" xmlns:v="urn:schemas-microsoft-com:vml" xmlns:wp14="http://schemas.microsoft.com/office/word/2010/wordprocessingDrawing" xmlns:wp="http://schemas.openxmlformats.org/drawingml/2006/wordprocessingDrawing" xmlns:w10="urn:schemas-microsoft-com:office:word" xmlns:w="http://schemas.openxmlformats.org/wordprocessingml/2006/main" xmlns:w14="http://schemas.microsoft.com/office/word/2010/wordml" xmlns:w15="http://schemas.microsoft.com/office/word/2012/wordml" xmlns:w16cex="http://schemas.microsoft.com/office/word/2018/wordml/cex" xmlns:w16cid="http://schemas.microsoft.com/office/word/2016/wordml/cid" xmlns:w16="http://schemas.microsoft.com/office/word/2018/wordml" xmlns:w16sdtdh="http://schemas.microsoft.com/office/word/2020/wordml/sdtdatahash" xmlns:w16se="http://schemas.microsoft.com/office/word/2015/wordml/symex" xmlns:wpg="http://schemas.microsoft.com/office/word/2010/wordprocessingGroup" xmlns:wpi="http://schemas.microsoft.com/office/word/2010/wordprocessingInk" xmlns:wne="http://schemas.microsoft.com/office/word/2006/wordml" xmlns:wps="http://schemas.microsoft.com/office/word/2010/wordprocessingShape" mc:Ignorable="w14 w15 w16se w16cid w16 w16cex w16sdtdh wp14">
+<w:document xmlns:wpc="http://schemas.microsoft.com/office/word/2010/wordprocessingCanvas" xmlns:cx="http://schemas.microsoft.com/office/drawing/2014/chartex" xmlns:cx1="http://schemas.microsoft.com/office/drawing/2015/9/8/chartex" xmlns:cx2="http://schemas.microsoft.com/office/drawing/2015/10/21/chartex" xmlns:cx3="http://schemas.microsoft.com/office/drawing/2016/5/9/chartex" xmlns:cx4="http://schemas.microsoft.com/office/drawing/2016/5/10/chartex" xmlns:cx5="http://schemas.microsoft.com/office/drawing/2016/5/11/chartex" xmlns:cx6="http://schemas.microsoft.com/office/drawing/2016/5/12/chartex" xmlns:cx7="http://schemas.microsoft.com/office/drawing/2016/5/13/chartex" xmlns:cx8="http://schemas.microsoft.com/office/drawing/2016/5/14/chartex" xmlns:mc="http://schemas.openxmlformats.org/markup-compatibility/2006" xmlns:aink="http://schemas.microsoft.com/office/drawing/2016/ink" xmlns:am3d="http://schemas.microsoft.com/office/drawing/2017/model3d" xmlns:o="urn:schemas-microsoft-com:office:office" xmlns:oel="http://schemas.microsoft.com/office/2019/extlst" xmlns:r="http://schemas.openxmlformats.org/officeDocument/2006/relationships" xmlns:m="http://schemas.openxmlformats.org/officeDocument/2006/math" xmlns:v="urn:schemas-microsoft-com:vml" xmlns:wp14="http://schemas.microsoft.com/office/word/2010/wordprocessingDrawing" xmlns:wp="http://schemas.openxmlformats.org/drawingml/2006/wordprocessingDrawing" xmlns:w10="urn:schemas-microsoft-com:office:word" xmlns:w="http://schemas.openxmlformats.org/wordprocessingml/2006/main" xmlns:w14="http://schemas.microsoft.com/office/word/2010/wordml" xmlns:w15="http://schemas.microsoft.com/office/word/2012/wordml" xmlns:w16cex="http://schemas.microsoft.com/office/word/2018/wordml/cex" xmlns:w16cid="http://schemas.microsoft.com/office/word/2016/wordml/cid" xmlns:w16="http://schemas.microsoft.com/office/word/2018/wordml" xmlns:w16du="http://schemas.microsoft.com/office/word/2023/wordml/word16du" xmlns:w16sdtdh="http://schemas.microsoft.com/office/word/2020/wordml/sdtdatahash" xmlns:w16se="http://schemas.microsoft.com/office/word/2015/wordml/symex" xmlns:wpg="http://schemas.microsoft.com/office/word/2010/wordprocessingGroup" xmlns:wpi="http://schemas.microsoft.com/office/word/2010/wordprocessingInk" xmlns:wne="http://schemas.microsoft.com/office/word/2006/wordml" xmlns:wps="http://schemas.microsoft.com/office/word/2010/wordprocessingShape" mc:Ignorable="w14 w15 w16se w16cid w16 w16cex w16sdtdh wp14">
   <w:body>
     <w:p>
       <w:pPr>
@@ -57,6 +57,7 @@
         </w:rPr>
         <w:t xml:space="preserve">We are pleased to submit to </w:t>
       </w:r>
+      <w:proofErr w:type="spellStart"/>
       <w:r>
         <w:rPr>
           <w:rFonts w:ascii="Times New Roman" w:hAnsi="Times New Roman" w:cs="Times New Roman"/>
@@ -65,7 +66,18 @@
           <w:szCs w:val="24"/>
           <w:lang w:val="en-GB"/>
         </w:rPr>
-        <w:t>Consciousness and Cognition</w:t>
+        <w:t>Plos</w:t>
+      </w:r>
+      <w:proofErr w:type="spellEnd"/>
+      <w:r>
+        <w:rPr>
+          <w:rFonts w:ascii="Times New Roman" w:hAnsi="Times New Roman" w:cs="Times New Roman"/>
+          <w:i/>
+          <w:sz w:val="24"/>
+          <w:szCs w:val="24"/>
+          <w:lang w:val="en-GB"/>
+        </w:rPr>
+        <w:t xml:space="preserve"> One</w:t>
       </w:r>
       <w:r>
         <w:rPr>
@@ -231,7 +243,27 @@
           <w:szCs w:val="24"/>
           <w:lang w:val="en-GB"/>
         </w:rPr>
-        <w:t>This study is based on the fact that c</w:t>
+        <w:t xml:space="preserve">This study is </w:t>
+      </w:r>
+      <w:proofErr w:type="gramStart"/>
+      <w:r>
+        <w:rPr>
+          <w:rFonts w:ascii="Times New Roman" w:hAnsi="Times New Roman" w:cs="Times New Roman"/>
+          <w:sz w:val="24"/>
+          <w:szCs w:val="24"/>
+          <w:lang w:val="en-GB"/>
+        </w:rPr>
+        <w:t>based on the fact that</w:t>
+      </w:r>
+      <w:proofErr w:type="gramEnd"/>
+      <w:r>
+        <w:rPr>
+          <w:rFonts w:ascii="Times New Roman" w:hAnsi="Times New Roman" w:cs="Times New Roman"/>
+          <w:sz w:val="24"/>
+          <w:szCs w:val="24"/>
+          <w:lang w:val="en-GB"/>
+        </w:rPr>
+        <w:t xml:space="preserve"> c</w:t>
       </w:r>
       <w:r>
         <w:rPr>
@@ -607,8 +639,21 @@
           <w:szCs w:val="18"/>
           <w:lang w:val="en-GB"/>
         </w:rPr>
-        <w:t xml:space="preserve"> in open-access</w:t>
-      </w:r>
+        <w:t xml:space="preserve"> in </w:t>
+      </w:r>
+      <w:proofErr w:type="gramStart"/>
+      <w:r>
+        <w:rPr>
+          <w:rFonts w:ascii="Times New Roman" w:hAnsi="Times New Roman" w:cs="Times New Roman"/>
+          <w:b/>
+          <w:bCs/>
+          <w:sz w:val="18"/>
+          <w:szCs w:val="18"/>
+          <w:lang w:val="en-GB"/>
+        </w:rPr>
+        <w:t>open-access</w:t>
+      </w:r>
+      <w:proofErr w:type="gramEnd"/>
       <w:r>
         <w:rPr>
           <w:rFonts w:ascii="Times New Roman" w:hAnsi="Times New Roman" w:cs="Times New Roman"/>
@@ -825,15 +870,88 @@
           <w:lang w:val="en-GB"/>
         </w:rPr>
       </w:pPr>
-      <w:r>
-        <w:rPr>
-          <w:rFonts w:ascii="Times New Roman" w:hAnsi="Times New Roman" w:cs="Times New Roman"/>
-          <w:b/>
-          <w:bCs/>
-          <w:sz w:val="24"/>
-          <w:szCs w:val="24"/>
-          <w:lang w:val="en-GB"/>
-        </w:rPr>
+    </w:p>
+    <w:p>
+      <w:pPr>
+        <w:rPr>
+          <w:rFonts w:ascii="Times New Roman" w:hAnsi="Times New Roman" w:cs="Times New Roman"/>
+          <w:b/>
+          <w:bCs/>
+          <w:sz w:val="24"/>
+          <w:szCs w:val="24"/>
+          <w:lang w:val="en-GB"/>
+        </w:rPr>
+      </w:pPr>
+    </w:p>
+    <w:p>
+      <w:pPr>
+        <w:rPr>
+          <w:rFonts w:ascii="Times New Roman" w:hAnsi="Times New Roman" w:cs="Times New Roman"/>
+          <w:b/>
+          <w:bCs/>
+          <w:sz w:val="24"/>
+          <w:szCs w:val="24"/>
+          <w:lang w:val="en-GB"/>
+        </w:rPr>
+      </w:pPr>
+    </w:p>
+    <w:p>
+      <w:pPr>
+        <w:rPr>
+          <w:rFonts w:ascii="Times New Roman" w:hAnsi="Times New Roman" w:cs="Times New Roman"/>
+          <w:b/>
+          <w:bCs/>
+          <w:sz w:val="24"/>
+          <w:szCs w:val="24"/>
+          <w:lang w:val="en-GB"/>
+        </w:rPr>
+      </w:pPr>
+    </w:p>
+    <w:p>
+      <w:pPr>
+        <w:rPr>
+          <w:rFonts w:ascii="Times New Roman" w:hAnsi="Times New Roman" w:cs="Times New Roman"/>
+          <w:b/>
+          <w:bCs/>
+          <w:sz w:val="24"/>
+          <w:szCs w:val="24"/>
+          <w:lang w:val="en-GB"/>
+        </w:rPr>
+      </w:pPr>
+    </w:p>
+    <w:p>
+      <w:pPr>
+        <w:rPr>
+          <w:rFonts w:ascii="Times New Roman" w:hAnsi="Times New Roman" w:cs="Times New Roman"/>
+          <w:b/>
+          <w:bCs/>
+          <w:sz w:val="24"/>
+          <w:szCs w:val="24"/>
+          <w:lang w:val="en-GB"/>
+        </w:rPr>
+      </w:pPr>
+    </w:p>
+    <w:p>
+      <w:pPr>
+        <w:rPr>
+          <w:rFonts w:ascii="Times New Roman" w:hAnsi="Times New Roman" w:cs="Times New Roman"/>
+          <w:b/>
+          <w:bCs/>
+          <w:sz w:val="24"/>
+          <w:szCs w:val="24"/>
+          <w:lang w:val="en-GB"/>
+        </w:rPr>
+      </w:pPr>
+      <w:r>
+        <w:rPr>
+          <w:rFonts w:ascii="Times New Roman" w:hAnsi="Times New Roman" w:cs="Times New Roman"/>
+          <w:b/>
+          <w:bCs/>
+          <w:sz w:val="24"/>
+          <w:szCs w:val="24"/>
+          <w:lang w:val="en-GB"/>
+        </w:rPr>
+        <w:lastRenderedPageBreak/>
         <w:t>Potential reviewers:</w:t>
       </w:r>
     </w:p>
@@ -1055,7 +1173,27 @@
           <w:szCs w:val="24"/>
           <w:lang w:val="en-GB"/>
         </w:rPr>
-        <w:t>, expert in reality perception (</w:t>
+        <w:t xml:space="preserve">, expert </w:t>
+      </w:r>
+      <w:proofErr w:type="gramStart"/>
+      <w:r>
+        <w:rPr>
+          <w:rFonts w:ascii="Times New Roman" w:hAnsi="Times New Roman" w:cs="Times New Roman"/>
+          <w:sz w:val="24"/>
+          <w:szCs w:val="24"/>
+          <w:lang w:val="en-GB"/>
+        </w:rPr>
+        <w:t>in reality perception</w:t>
+      </w:r>
+      <w:proofErr w:type="gramEnd"/>
+      <w:r>
+        <w:rPr>
+          <w:rFonts w:ascii="Times New Roman" w:hAnsi="Times New Roman" w:cs="Times New Roman"/>
+          <w:sz w:val="24"/>
+          <w:szCs w:val="24"/>
+          <w:lang w:val="en-GB"/>
+        </w:rPr>
+        <w:t xml:space="preserve"> (</w:t>
       </w:r>
       <w:hyperlink r:id="rId6" w:history="1">
         <w:r>
@@ -1136,6 +1274,306 @@
         <w:t>)</w:t>
       </w:r>
     </w:p>
+    <w:p>
+      <w:pPr>
+        <w:pStyle w:val="ListParagraph"/>
+        <w:numPr>
+          <w:ilvl w:val="0"/>
+          <w:numId w:val="1"/>
+        </w:numPr>
+        <w:contextualSpacing w:val="0"/>
+        <w:rPr>
+          <w:rFonts w:ascii="Times New Roman" w:hAnsi="Times New Roman" w:cs="Times New Roman"/>
+          <w:sz w:val="24"/>
+          <w:szCs w:val="24"/>
+          <w:lang w:val="en-GB"/>
+        </w:rPr>
+      </w:pPr>
+      <w:r>
+        <w:rPr>
+          <w:rFonts w:ascii="Times New Roman" w:hAnsi="Times New Roman" w:cs="Times New Roman"/>
+          <w:b/>
+          <w:bCs/>
+          <w:sz w:val="24"/>
+          <w:szCs w:val="24"/>
+          <w:lang w:val="en-GB"/>
+        </w:rPr>
+        <w:t xml:space="preserve">Dr Cristina </w:t>
+      </w:r>
+      <w:proofErr w:type="spellStart"/>
+      <w:r>
+        <w:rPr>
+          <w:rFonts w:ascii="Times New Roman" w:hAnsi="Times New Roman" w:cs="Times New Roman"/>
+          <w:b/>
+          <w:bCs/>
+          <w:sz w:val="24"/>
+          <w:szCs w:val="24"/>
+          <w:lang w:val="en-GB"/>
+        </w:rPr>
+        <w:t>Voto</w:t>
+      </w:r>
+      <w:proofErr w:type="spellEnd"/>
+      <w:r>
+        <w:rPr>
+          <w:rFonts w:ascii="Times New Roman" w:hAnsi="Times New Roman" w:cs="Times New Roman"/>
+          <w:b/>
+          <w:bCs/>
+          <w:sz w:val="24"/>
+          <w:szCs w:val="24"/>
+          <w:lang w:val="en-GB"/>
+        </w:rPr>
+        <w:t xml:space="preserve">, </w:t>
+      </w:r>
+      <w:r>
+        <w:rPr>
+          <w:rFonts w:ascii="Times New Roman" w:hAnsi="Times New Roman" w:cs="Times New Roman"/>
+          <w:sz w:val="24"/>
+          <w:szCs w:val="24"/>
+          <w:lang w:val="en-GB"/>
+        </w:rPr>
+        <w:t xml:space="preserve">expert in philosophy of AI, </w:t>
+      </w:r>
+      <w:hyperlink r:id="rId8" w:history="1">
+        <w:r>
+          <w:rPr>
+            <w:rStyle w:val="Hyperlink"/>
+            <w:rFonts w:ascii="Times New Roman" w:hAnsi="Times New Roman" w:cs="Times New Roman"/>
+            <w:sz w:val="24"/>
+            <w:szCs w:val="24"/>
+            <w:lang w:val="en-GB"/>
+          </w:rPr>
+          <w:t>cristina.voto@unito.it</w:t>
+        </w:r>
+      </w:hyperlink>
+    </w:p>
+    <w:p>
+      <w:pPr>
+        <w:pStyle w:val="ListParagraph"/>
+        <w:numPr>
+          <w:ilvl w:val="0"/>
+          <w:numId w:val="1"/>
+        </w:numPr>
+        <w:contextualSpacing w:val="0"/>
+        <w:rPr>
+          <w:rFonts w:ascii="Times New Roman" w:hAnsi="Times New Roman" w:cs="Times New Roman"/>
+          <w:sz w:val="24"/>
+          <w:szCs w:val="24"/>
+          <w:lang w:val="en-GB"/>
+        </w:rPr>
+      </w:pPr>
+      <w:r>
+        <w:rPr>
+          <w:rFonts w:ascii="Times New Roman" w:hAnsi="Times New Roman" w:cs="Times New Roman"/>
+          <w:b/>
+          <w:bCs/>
+          <w:sz w:val="24"/>
+          <w:szCs w:val="24"/>
+          <w:lang w:val="en-GB"/>
+        </w:rPr>
+        <w:t xml:space="preserve">Dr </w:t>
+      </w:r>
+      <w:proofErr w:type="spellStart"/>
+      <w:r>
+        <w:rPr>
+          <w:rFonts w:ascii="Times New Roman" w:hAnsi="Times New Roman" w:cs="Times New Roman"/>
+          <w:b/>
+          <w:bCs/>
+          <w:sz w:val="24"/>
+          <w:szCs w:val="24"/>
+          <w:lang w:val="en-GB"/>
+        </w:rPr>
+        <w:t>raffaele</w:t>
+      </w:r>
+      <w:proofErr w:type="spellEnd"/>
+      <w:r>
+        <w:rPr>
+          <w:rFonts w:ascii="Times New Roman" w:hAnsi="Times New Roman" w:cs="Times New Roman"/>
+          <w:b/>
+          <w:bCs/>
+          <w:sz w:val="24"/>
+          <w:szCs w:val="24"/>
+          <w:lang w:val="en-GB"/>
+        </w:rPr>
+        <w:t xml:space="preserve"> </w:t>
+      </w:r>
+      <w:proofErr w:type="spellStart"/>
+      <w:r>
+        <w:rPr>
+          <w:rFonts w:ascii="Times New Roman" w:hAnsi="Times New Roman" w:cs="Times New Roman"/>
+          <w:b/>
+          <w:bCs/>
+          <w:sz w:val="24"/>
+          <w:szCs w:val="24"/>
+          <w:lang w:val="en-GB"/>
+        </w:rPr>
+        <w:t>tucciarelli</w:t>
+      </w:r>
+      <w:proofErr w:type="spellEnd"/>
+      <w:r>
+        <w:rPr>
+          <w:rFonts w:ascii="Times New Roman" w:hAnsi="Times New Roman" w:cs="Times New Roman"/>
+          <w:sz w:val="24"/>
+          <w:szCs w:val="24"/>
+          <w:lang w:val="en-GB"/>
+        </w:rPr>
+        <w:t xml:space="preserve">, expert </w:t>
+      </w:r>
+      <w:proofErr w:type="gramStart"/>
+      <w:r>
+        <w:rPr>
+          <w:rFonts w:ascii="Times New Roman" w:hAnsi="Times New Roman" w:cs="Times New Roman"/>
+          <w:sz w:val="24"/>
+          <w:szCs w:val="24"/>
+          <w:lang w:val="en-GB"/>
+        </w:rPr>
+        <w:t>in reality</w:t>
+      </w:r>
+      <w:r>
+        <w:rPr>
+          <w:rFonts w:ascii="Times New Roman" w:hAnsi="Times New Roman" w:cs="Times New Roman"/>
+          <w:sz w:val="24"/>
+          <w:szCs w:val="24"/>
+          <w:lang w:val="en-GB"/>
+        </w:rPr>
+        <w:t xml:space="preserve"> processing</w:t>
+      </w:r>
+      <w:proofErr w:type="gramEnd"/>
+      <w:r>
+        <w:rPr>
+          <w:rFonts w:ascii="Times New Roman" w:hAnsi="Times New Roman" w:cs="Times New Roman"/>
+          <w:sz w:val="24"/>
+          <w:szCs w:val="24"/>
+          <w:lang w:val="en-GB"/>
+        </w:rPr>
+        <w:t xml:space="preserve"> of faces, </w:t>
+      </w:r>
+      <w:hyperlink r:id="rId9" w:history="1">
+        <w:r>
+          <w:rPr>
+            <w:rStyle w:val="Hyperlink"/>
+            <w:rFonts w:ascii="Times New Roman" w:hAnsi="Times New Roman" w:cs="Times New Roman"/>
+            <w:sz w:val="24"/>
+            <w:szCs w:val="24"/>
+            <w:lang w:val="en-GB"/>
+          </w:rPr>
+          <w:t>r.tucciarelli@ucl.ac.uk</w:t>
+        </w:r>
+      </w:hyperlink>
+    </w:p>
+    <w:p>
+      <w:pPr>
+        <w:pStyle w:val="ListParagraph"/>
+        <w:numPr>
+          <w:ilvl w:val="0"/>
+          <w:numId w:val="1"/>
+        </w:numPr>
+        <w:contextualSpacing w:val="0"/>
+        <w:rPr>
+          <w:rFonts w:ascii="Times New Roman" w:hAnsi="Times New Roman" w:cs="Times New Roman"/>
+          <w:sz w:val="24"/>
+          <w:szCs w:val="24"/>
+          <w:lang w:val="en-GB"/>
+        </w:rPr>
+      </w:pPr>
+      <w:proofErr w:type="spellStart"/>
+      <w:r>
+        <w:rPr>
+          <w:rFonts w:ascii="Times New Roman" w:hAnsi="Times New Roman" w:cs="Times New Roman"/>
+          <w:b/>
+          <w:bCs/>
+          <w:sz w:val="24"/>
+          <w:szCs w:val="24"/>
+          <w:lang w:val="en-GB"/>
+        </w:rPr>
+        <w:t>Neza</w:t>
+      </w:r>
+      <w:proofErr w:type="spellEnd"/>
+      <w:r>
+        <w:rPr>
+          <w:rFonts w:ascii="Times New Roman" w:hAnsi="Times New Roman" w:cs="Times New Roman"/>
+          <w:b/>
+          <w:bCs/>
+          <w:sz w:val="24"/>
+          <w:szCs w:val="24"/>
+          <w:lang w:val="en-GB"/>
+        </w:rPr>
+        <w:t xml:space="preserve"> Veha</w:t>
+      </w:r>
+      <w:r>
+        <w:rPr>
+          <w:rFonts w:ascii="Times New Roman" w:hAnsi="Times New Roman" w:cs="Times New Roman"/>
+          <w:sz w:val="24"/>
+          <w:szCs w:val="24"/>
+          <w:lang w:val="en-GB"/>
+        </w:rPr>
+        <w:t xml:space="preserve">r, expert </w:t>
+      </w:r>
+      <w:proofErr w:type="gramStart"/>
+      <w:r>
+        <w:rPr>
+          <w:rFonts w:ascii="Times New Roman" w:hAnsi="Times New Roman" w:cs="Times New Roman"/>
+          <w:sz w:val="24"/>
+          <w:szCs w:val="24"/>
+          <w:lang w:val="en-GB"/>
+        </w:rPr>
+        <w:t>in reality</w:t>
+      </w:r>
+      <w:r>
+        <w:rPr>
+          <w:rFonts w:ascii="Times New Roman" w:hAnsi="Times New Roman" w:cs="Times New Roman"/>
+          <w:sz w:val="24"/>
+          <w:szCs w:val="24"/>
+          <w:lang w:val="en-GB"/>
+        </w:rPr>
+        <w:t xml:space="preserve"> processing</w:t>
+      </w:r>
+      <w:proofErr w:type="gramEnd"/>
+      <w:r>
+        <w:rPr>
+          <w:rFonts w:ascii="Times New Roman" w:hAnsi="Times New Roman" w:cs="Times New Roman"/>
+          <w:sz w:val="24"/>
+          <w:szCs w:val="24"/>
+          <w:lang w:val="en-GB"/>
+        </w:rPr>
+        <w:t xml:space="preserve"> of </w:t>
+      </w:r>
+      <w:r>
+        <w:rPr>
+          <w:rFonts w:ascii="Times New Roman" w:hAnsi="Times New Roman" w:cs="Times New Roman"/>
+          <w:sz w:val="24"/>
+          <w:szCs w:val="24"/>
+          <w:lang w:val="en-GB"/>
+        </w:rPr>
+        <w:t>faces</w:t>
+      </w:r>
+      <w:r>
+        <w:rPr>
+          <w:rFonts w:ascii="Times New Roman" w:hAnsi="Times New Roman" w:cs="Times New Roman"/>
+          <w:sz w:val="24"/>
+          <w:szCs w:val="24"/>
+          <w:lang w:val="en-GB"/>
+        </w:rPr>
+        <w:t>,</w:t>
+      </w:r>
+      <w:r>
+        <w:rPr>
+          <w:rFonts w:ascii="Times New Roman" w:hAnsi="Times New Roman" w:cs="Times New Roman"/>
+          <w:sz w:val="24"/>
+          <w:szCs w:val="24"/>
+          <w:lang w:val="en-GB"/>
+        </w:rPr>
+        <w:t xml:space="preserve"> </w:t>
+      </w:r>
+      <w:r>
+        <w:rPr>
+          <w:rFonts w:ascii="Times New Roman" w:hAnsi="Times New Roman" w:cs="Times New Roman"/>
+          <w:sz w:val="24"/>
+          <w:szCs w:val="24"/>
+          <w:lang w:val="en-GB"/>
+        </w:rPr>
+        <w:t>neza.vehar@epfl.ch</w:t>
+      </w:r>
+    </w:p>
     <w:sectPr>
       <w:pgSz w:w="11906" w:h="16838"/>
       <w:pgMar w:top="1417" w:right="1417" w:bottom="1417" w:left="1417" w:header="708" w:footer="708" w:gutter="0"/>
@@ -1147,7 +1585,7 @@
 </file>
 
 <file path=word/numbering.xml><?xml version="1.0" encoding="utf-8"?>
-<w:numbering xmlns:wpc="http://schemas.microsoft.com/office/word/2010/wordprocessingCanvas" xmlns:cx="http://schemas.microsoft.com/office/drawing/2014/chartex" xmlns:cx1="http://schemas.microsoft.com/office/drawing/2015/9/8/chartex" xmlns:cx2="http://schemas.microsoft.com/office/drawing/2015/10/21/chartex" xmlns:cx3="http://schemas.microsoft.com/office/drawing/2016/5/9/chartex" xmlns:cx4="http://schemas.microsoft.com/office/drawing/2016/5/10/chartex" xmlns:cx5="http://schemas.microsoft.com/office/drawing/2016/5/11/chartex" xmlns:cx6="http://schemas.microsoft.com/office/drawing/2016/5/12/chartex" xmlns:cx7="http://schemas.microsoft.com/office/drawing/2016/5/13/chartex" xmlns:cx8="http://schemas.microsoft.com/office/drawing/2016/5/14/chartex" xmlns:mc="http://schemas.openxmlformats.org/markup-compatibility/2006" xmlns:aink="http://schemas.microsoft.com/office/drawing/2016/ink" xmlns:am3d="http://schemas.microsoft.com/office/drawing/2017/model3d" xmlns:o="urn:schemas-microsoft-com:office:office" xmlns:oel="http://schemas.microsoft.com/office/2019/extlst" xmlns:r="http://schemas.openxmlformats.org/officeDocument/2006/relationships" xmlns:m="http://schemas.openxmlformats.org/officeDocument/2006/math" xmlns:v="urn:schemas-microsoft-com:vml" xmlns:wp14="http://schemas.microsoft.com/office/word/2010/wordprocessingDrawing" xmlns:wp="http://schemas.openxmlformats.org/drawingml/2006/wordprocessingDrawing" xmlns:w10="urn:schemas-microsoft-com:office:word" xmlns:w="http://schemas.openxmlformats.org/wordprocessingml/2006/main" xmlns:w14="http://schemas.microsoft.com/office/word/2010/wordml" xmlns:w15="http://schemas.microsoft.com/office/word/2012/wordml" xmlns:w16cex="http://schemas.microsoft.com/office/word/2018/wordml/cex" xmlns:w16cid="http://schemas.microsoft.com/office/word/2016/wordml/cid" xmlns:w16="http://schemas.microsoft.com/office/word/2018/wordml" xmlns:w16sdtdh="http://schemas.microsoft.com/office/word/2020/wordml/sdtdatahash" xmlns:w16se="http://schemas.microsoft.com/office/word/2015/wordml/symex" xmlns:wpg="http://schemas.microsoft.com/office/word/2010/wordprocessingGroup" xmlns:wpi="http://schemas.microsoft.com/office/word/2010/wordprocessingInk" xmlns:wne="http://schemas.microsoft.com/office/word/2006/wordml" xmlns:wps="http://schemas.microsoft.com/office/word/2010/wordprocessingShape" mc:Ignorable="w14 w15 w16se w16cid w16 w16cex w16sdtdh wp14">
+<w:numbering xmlns:wpc="http://schemas.microsoft.com/office/word/2010/wordprocessingCanvas" xmlns:cx="http://schemas.microsoft.com/office/drawing/2014/chartex" xmlns:cx1="http://schemas.microsoft.com/office/drawing/2015/9/8/chartex" xmlns:cx2="http://schemas.microsoft.com/office/drawing/2015/10/21/chartex" xmlns:cx3="http://schemas.microsoft.com/office/drawing/2016/5/9/chartex" xmlns:cx4="http://schemas.microsoft.com/office/drawing/2016/5/10/chartex" xmlns:cx5="http://schemas.microsoft.com/office/drawing/2016/5/11/chartex" xmlns:cx6="http://schemas.microsoft.com/office/drawing/2016/5/12/chartex" xmlns:cx7="http://schemas.microsoft.com/office/drawing/2016/5/13/chartex" xmlns:cx8="http://schemas.microsoft.com/office/drawing/2016/5/14/chartex" xmlns:mc="http://schemas.openxmlformats.org/markup-compatibility/2006" xmlns:aink="http://schemas.microsoft.com/office/drawing/2016/ink" xmlns:am3d="http://schemas.microsoft.com/office/drawing/2017/model3d" xmlns:o="urn:schemas-microsoft-com:office:office" xmlns:oel="http://schemas.microsoft.com/office/2019/extlst" xmlns:r="http://schemas.openxmlformats.org/officeDocument/2006/relationships" xmlns:m="http://schemas.openxmlformats.org/officeDocument/2006/math" xmlns:v="urn:schemas-microsoft-com:vml" xmlns:wp14="http://schemas.microsoft.com/office/word/2010/wordprocessingDrawing" xmlns:wp="http://schemas.openxmlformats.org/drawingml/2006/wordprocessingDrawing" xmlns:w10="urn:schemas-microsoft-com:office:word" xmlns:w="http://schemas.openxmlformats.org/wordprocessingml/2006/main" xmlns:w14="http://schemas.microsoft.com/office/word/2010/wordml" xmlns:w15="http://schemas.microsoft.com/office/word/2012/wordml" xmlns:w16cex="http://schemas.microsoft.com/office/word/2018/wordml/cex" xmlns:w16cid="http://schemas.microsoft.com/office/word/2016/wordml/cid" xmlns:w16="http://schemas.microsoft.com/office/word/2018/wordml" xmlns:w16du="http://schemas.microsoft.com/office/word/2023/wordml/word16du" xmlns:w16sdtdh="http://schemas.microsoft.com/office/word/2020/wordml/sdtdatahash" xmlns:w16se="http://schemas.microsoft.com/office/word/2015/wordml/symex" xmlns:wpg="http://schemas.microsoft.com/office/word/2010/wordprocessingGroup" xmlns:wpi="http://schemas.microsoft.com/office/word/2010/wordprocessingInk" xmlns:wne="http://schemas.microsoft.com/office/word/2006/wordml" xmlns:wps="http://schemas.microsoft.com/office/word/2010/wordprocessingShape" mc:Ignorable="w14 w15 w16se w16cid w16 w16cex w16sdtdh wp14">
   <w:abstractNum w:abstractNumId="0" w15:restartNumberingAfterBreak="0">
     <w:nsid w:val="03841DBE"/>
     <w:multiLevelType w:val="hybridMultilevel"/>

</xml_diff>